<commit_message>
GIF, Gantt, and PDR changes (revIP)
</commit_message>
<xml_diff>
--- a/Prelim_Design_Report_revIP.docx
+++ b/Prelim_Design_Report_revIP.docx
@@ -1,6 +1,6 @@
 
 <file path=word/document.xml><?xml version="1.0" encoding="utf-8"?>
-<w:document xmlns:wpc="http://schemas.microsoft.com/office/word/2010/wordprocessingCanvas" xmlns:cx="http://schemas.microsoft.com/office/drawing/2014/chartex" xmlns:cx1="http://schemas.microsoft.com/office/drawing/2015/9/8/chartex" xmlns:cx2="http://schemas.microsoft.com/office/drawing/2015/10/21/chartex" xmlns:cx3="http://schemas.microsoft.com/office/drawing/2016/5/9/chartex" xmlns:cx4="http://schemas.microsoft.com/office/drawing/2016/5/10/chartex" xmlns:cx5="http://schemas.microsoft.com/office/drawing/2016/5/11/chartex" xmlns:cx6="http://schemas.microsoft.com/office/drawing/2016/5/12/chartex" xmlns:cx7="http://schemas.microsoft.com/office/drawing/2016/5/13/chartex" xmlns:cx8="http://schemas.microsoft.com/office/drawing/2016/5/14/chartex" xmlns:mc="http://schemas.openxmlformats.org/markup-compatibility/2006" xmlns:aink="http://schemas.microsoft.com/office/drawing/2016/ink" xmlns:am3d="http://schemas.microsoft.com/office/drawing/2017/model3d" xmlns:o="urn:schemas-microsoft-com:office:office" xmlns:r="http://schemas.openxmlformats.org/officeDocument/2006/relationships" xmlns:m="http://schemas.openxmlformats.org/officeDocument/2006/math" xmlns:v="urn:schemas-microsoft-com:vml" xmlns:wp14="http://schemas.microsoft.com/office/word/2010/wordprocessingDrawing" xmlns:wp="http://schemas.openxmlformats.org/drawingml/2006/wordprocessingDrawing" xmlns:w10="urn:schemas-microsoft-com:office:word" xmlns:w="http://schemas.openxmlformats.org/wordprocessingml/2006/main" xmlns:w14="http://schemas.microsoft.com/office/word/2010/wordml" xmlns:w15="http://schemas.microsoft.com/office/word/2012/wordml" xmlns:w16cid="http://schemas.microsoft.com/office/word/2016/wordml/cid" xmlns:w16se="http://schemas.microsoft.com/office/word/2015/wordml/symex" xmlns:wpg="http://schemas.microsoft.com/office/word/2010/wordprocessingGroup" xmlns:wpi="http://schemas.microsoft.com/office/word/2010/wordprocessingInk" xmlns:wne="http://schemas.microsoft.com/office/word/2006/wordml" xmlns:wps="http://schemas.microsoft.com/office/word/2010/wordprocessingShape" mc:Ignorable="w14 w15 w16se w16cid wp14">
+<w:document xmlns:wpc="http://schemas.microsoft.com/office/word/2010/wordprocessingCanvas" xmlns:cx="http://schemas.microsoft.com/office/drawing/2014/chartex" xmlns:cx1="http://schemas.microsoft.com/office/drawing/2015/9/8/chartex" xmlns:cx2="http://schemas.microsoft.com/office/drawing/2015/10/21/chartex" xmlns:cx3="http://schemas.microsoft.com/office/drawing/2016/5/9/chartex" xmlns:cx4="http://schemas.microsoft.com/office/drawing/2016/5/10/chartex" xmlns:cx5="http://schemas.microsoft.com/office/drawing/2016/5/11/chartex" xmlns:mc="http://schemas.openxmlformats.org/markup-compatibility/2006" xmlns:o="urn:schemas-microsoft-com:office:office" xmlns:r="http://schemas.openxmlformats.org/officeDocument/2006/relationships" xmlns:m="http://schemas.openxmlformats.org/officeDocument/2006/math" xmlns:v="urn:schemas-microsoft-com:vml" xmlns:wp14="http://schemas.microsoft.com/office/word/2010/wordprocessingDrawing" xmlns:wp="http://schemas.openxmlformats.org/drawingml/2006/wordprocessingDrawing" xmlns:w10="urn:schemas-microsoft-com:office:word" xmlns:w="http://schemas.openxmlformats.org/wordprocessingml/2006/main" xmlns:w14="http://schemas.microsoft.com/office/word/2010/wordml" xmlns:w15="http://schemas.microsoft.com/office/word/2012/wordml" xmlns:w16se="http://schemas.microsoft.com/office/word/2015/wordml/symex" xmlns:wpg="http://schemas.microsoft.com/office/word/2010/wordprocessingGroup" xmlns:wpi="http://schemas.microsoft.com/office/word/2010/wordprocessingInk" xmlns:wne="http://schemas.microsoft.com/office/word/2006/wordml" xmlns:wps="http://schemas.microsoft.com/office/word/2010/wordprocessingShape" mc:Ignorable="w14 w15 w16se wp14">
   <w:body>
     <w:p>
       <w:pPr>
@@ -186,49 +186,7 @@
           <w:spacing w:val="3"/>
           <w:szCs w:val="24"/>
         </w:rPr>
-        <w:t xml:space="preserve">share for creative IoT applications. Our idea is to have a </w:t>
-      </w:r>
-      <w:r>
-        <w:rPr>
-          <w:rFonts w:eastAsia="Arial"/>
-          <w:spacing w:val="3"/>
-          <w:szCs w:val="24"/>
-        </w:rPr>
-        <w:t xml:space="preserve">central control unit that will be listening for successive notes i.e. (a known tune acting as a passcode) that will trigger certain peripherals e.g. a motor to turn a fan, a water dispenser, or a Bluetooth enabled device. NOTE there are many possibilities </w:t>
-      </w:r>
-      <w:r>
-        <w:rPr>
-          <w:rFonts w:eastAsia="Arial"/>
-          <w:spacing w:val="3"/>
-          <w:szCs w:val="24"/>
-        </w:rPr>
-        <w:t xml:space="preserve">with a configuration such as this one. The main processing will be to parse the instrument for the notes and be able to filter, window, and analyze the fundamental frequency of that tone. There will be an LCD display to monitor the </w:t>
-      </w:r>
-      <w:proofErr w:type="gramStart"/>
-      <w:r>
-        <w:rPr>
-          <w:rFonts w:eastAsia="Arial"/>
-          <w:spacing w:val="3"/>
-          <w:szCs w:val="24"/>
-        </w:rPr>
-        <w:t>current status</w:t>
-      </w:r>
-      <w:proofErr w:type="gramEnd"/>
-      <w:r>
-        <w:rPr>
-          <w:rFonts w:eastAsia="Arial"/>
-          <w:spacing w:val="3"/>
-          <w:szCs w:val="24"/>
-        </w:rPr>
-        <w:t xml:space="preserve"> of the ap</w:t>
-      </w:r>
-      <w:r>
-        <w:rPr>
-          <w:rFonts w:eastAsia="Arial"/>
-          <w:spacing w:val="3"/>
-          <w:szCs w:val="24"/>
-        </w:rPr>
-        <w:t>pliances that can be controlled.</w:t>
+        <w:t>share for creative IoT applications. Our idea is to have a central control unit that will be listening for successive notes i.e. (a known tune acting as a passcode) that will trigger certain peripherals e.g. a motor to turn a fan, a water dispenser, or a Bluetooth enabled device. NOTE there are many possibilities with a configuration such as this one. The main processing will be to parse the instrument for the notes and be able to filter, window, and analyze the fundamental frequency of that tone. There will be an LCD display to monitor the current status of the appliances that can be controlled.</w:t>
       </w:r>
     </w:p>
     <w:p>
@@ -247,11 +205,19 @@
     </w:p>
     <w:p>
       <w:r>
-        <w:tab/>
         <w:t xml:space="preserve">The primary objective of this project is to provide a creative way of changing and configuring settings on household appliances without physical intervention that can assist handicapped individuals or the </w:t>
       </w:r>
       <w:r>
-        <w:t>lethargic folk. The main method of control will be through pitch detection of musical notes using a pre-packaged ocarina/flute.</w:t>
+        <w:t xml:space="preserve">lethargic folk. The main method of control will be through pitch detection of musical notes using a </w:t>
+      </w:r>
+      <w:r>
+        <w:rPr>
+          <w:highlight w:val="yellow"/>
+        </w:rPr>
+        <w:t>pre-packaged</w:t>
+      </w:r>
+      <w:r>
+        <w:t xml:space="preserve"> ocarina/flute.</w:t>
       </w:r>
     </w:p>
     <w:p>
@@ -352,15 +318,7 @@
           <w:sz w:val="24"/>
           <w:szCs w:val="24"/>
         </w:rPr>
-        <w:t>Motor Dr</w:t>
-      </w:r>
-      <w:r>
-        <w:rPr>
-          <w:rFonts w:eastAsia="Arial"/>
-          <w:sz w:val="24"/>
-          <w:szCs w:val="24"/>
-        </w:rPr>
-        <w:t>iver and Control</w:t>
+        <w:t>Motor Driver and Control</w:t>
       </w:r>
     </w:p>
     <w:p>
@@ -384,6 +342,14 @@
         </w:rPr>
         <w:t>Solenoid Driver and Control</w:t>
       </w:r>
+      <w:r>
+        <w:rPr>
+          <w:rFonts w:eastAsia="Arial"/>
+          <w:sz w:val="24"/>
+          <w:szCs w:val="24"/>
+        </w:rPr>
+        <w:t xml:space="preserve"> (Door Lock)</w:t>
+      </w:r>
     </w:p>
     <w:p>
       <w:pPr>
@@ -448,7 +414,39 @@
           <w:sz w:val="24"/>
           <w:szCs w:val="21"/>
         </w:rPr>
-        <w:t>Environment Sensing (Light and Temperature)</w:t>
+        <w:t xml:space="preserve">Environment </w:t>
+      </w:r>
+      <w:r>
+        <w:rPr>
+          <w:rFonts w:eastAsia="Arial"/>
+          <w:sz w:val="24"/>
+          <w:szCs w:val="21"/>
+        </w:rPr>
+        <w:t xml:space="preserve">Sensing (Light, </w:t>
+      </w:r>
+      <w:r>
+        <w:rPr>
+          <w:rFonts w:eastAsia="Arial"/>
+          <w:sz w:val="24"/>
+          <w:szCs w:val="21"/>
+        </w:rPr>
+        <w:t>Temperature</w:t>
+      </w:r>
+      <w:r>
+        <w:rPr>
+          <w:rFonts w:eastAsia="Arial"/>
+          <w:sz w:val="24"/>
+          <w:szCs w:val="21"/>
+        </w:rPr>
+        <w:t>, Pressure</w:t>
+      </w:r>
+      <w:r>
+        <w:rPr>
+          <w:rFonts w:eastAsia="Arial"/>
+          <w:sz w:val="24"/>
+          <w:szCs w:val="21"/>
+        </w:rPr>
+        <w:t>)</w:t>
       </w:r>
     </w:p>
     <w:p>
@@ -510,25 +508,17 @@
     </w:p>
     <w:p>
       <w:r>
-        <w:t>To accomplish the task of</w:t>
-      </w:r>
-      <w:r>
-        <w:t xml:space="preserve"> audio processing and task triggering, we will base our code around the TI-RTOS kernel. This will make scheduling of tasks simpler and allow for real time control of hardware peripherals.</w:t>
-      </w:r>
-      <w:r>
-        <w:t xml:space="preserve"> The main unit will connect to the available equipment and </w:t>
-      </w:r>
-      <w:proofErr w:type="gramStart"/>
-      <w:r>
-        <w:t>be in charge of</w:t>
-      </w:r>
-      <w:proofErr w:type="gramEnd"/>
-      <w:r>
-        <w:t xml:space="preserve"> manipulating the captured audio from an omnidirectional dynamic microphone that will receive a continuous stream of audio. </w:t>
-      </w:r>
-    </w:p>
-    <w:p>
-      <w:r>
+        <w:t>To accomplish the task of audio processing and task triggering, we will base our code around the TI-RTOS kernel. This will make scheduling of tasks simpler and allow for real time control of hardware peripherals.</w:t>
+      </w:r>
+      <w:r>
+        <w:t xml:space="preserve"> The main unit will connect to the available equipment and be in charge of manipulating the captured audio from an omnidirectional dynamic microphone that will receive a continuous stream of audio. </w:t>
+      </w:r>
+    </w:p>
+    <w:p>
+      <w:r>
+        <w:rPr>
+          <w:highlight w:val="yellow"/>
+        </w:rPr>
         <w:t>Inside the SRAM, there will be pre-programmed songs that upon replication from the instrument, will generate the appropriate control signal. For specific applications, the intensity can be adjusted by playing certain notes i.e. for a fan, the PWM duty cycle can be changed by playing a C to decrease and a C’ to increase. The songs inside the SRAM could be reprogrammed to other tunes by the user.</w:t>
       </w:r>
     </w:p>
@@ -551,10 +541,7 @@
       </w:pPr>
       <w:r>
         <w:lastRenderedPageBreak/>
-        <w:t>Analog</w:t>
-      </w:r>
-      <w:r>
-        <w:t xml:space="preserve"> Objectives</w:t>
+        <w:t>Analog Objectives</w:t>
       </w:r>
     </w:p>
     <w:p>
@@ -573,84 +560,49 @@
       </w:r>
     </w:p>
     <w:p>
+      <w:bookmarkStart w:id="0" w:name="_GoBack"/>
+      <w:bookmarkEnd w:id="0"/>
+      <w:r>
+        <w:t>Analog:</w:t>
+      </w:r>
+    </w:p>
+    <w:p>
+      <w:r>
+        <w:t>It is imperative to amplify the incoming signal from the microphone with an appropriate preamp circuit and then pass it through an active anti-aliasing filter (low-pass).</w:t>
+      </w:r>
+    </w:p>
+    <w:p>
       <w:pPr>
         <w:rPr>
           <w:highlight w:val="yellow"/>
         </w:rPr>
       </w:pPr>
-      <w:r>
+    </w:p>
+    <w:p>
+      <w:pPr>
         <w:rPr>
           <w:highlight w:val="yellow"/>
         </w:rPr>
-        <w:t>Analog:</w:t>
-      </w:r>
-    </w:p>
-    <w:p>
-      <w:pPr>
+      </w:pPr>
+      <w:r>
         <w:rPr>
           <w:highlight w:val="yellow"/>
         </w:rPr>
-      </w:pPr>
+        <w:t>Digital:</w:t>
+      </w:r>
+    </w:p>
+    <w:p>
       <w:r>
         <w:rPr>
           <w:highlight w:val="yellow"/>
         </w:rPr>
-        <w:t>It is imperative to amplify the</w:t>
-      </w:r>
-      <w:r>
-        <w:rPr>
-          <w:highlight w:val="yellow"/>
-        </w:rPr>
-        <w:t xml:space="preserve"> incoming signal from the microphone with an appropriate preamp circuit and then pass it through an active anti-aliasing filter (low-pass).</w:t>
-      </w:r>
-    </w:p>
-    <w:p>
-      <w:pPr>
-        <w:rPr>
-          <w:highlight w:val="yellow"/>
-        </w:rPr>
-      </w:pPr>
-    </w:p>
-    <w:p>
-      <w:pPr>
-        <w:rPr>
-          <w:highlight w:val="yellow"/>
-        </w:rPr>
-      </w:pPr>
-      <w:r>
-        <w:rPr>
-          <w:highlight w:val="yellow"/>
-        </w:rPr>
-        <w:t>Digital:</w:t>
-      </w:r>
-    </w:p>
-    <w:p>
-      <w:r>
-        <w:rPr>
-          <w:highlight w:val="yellow"/>
-        </w:rPr>
         <w:t xml:space="preserve">IIR bandpass filter to get rid of possible harmonic contamination and then we will ensure that </w:t>
       </w:r>
       <w:r>
-        <w:t xml:space="preserve">the TI DSP </w:t>
-      </w:r>
-      <w:r>
-        <w:t>will be processing a conditioned audio signal in real time using FFTs to determine the maximum frequency in the spectrum. It will then use pattern detection to determine if a specific set of frequencies were being played contiguously (i.e. A song). If a sp</w:t>
-      </w:r>
-      <w:r>
-        <w:t xml:space="preserve">ecific “song” is detected, it will trigger a designated home automation task. </w:t>
-      </w:r>
-      <w:r>
-        <w:rPr>
-          <w:highlight w:val="yellow"/>
-        </w:rPr>
-        <w:t>Depending on the timing requirements, we may implement a block based approach with a DMA based double-buffering to ensure that the incoming signal does not experience too much va</w:t>
-      </w:r>
-      <w:r>
-        <w:rPr>
-          <w:highlight w:val="yellow"/>
-        </w:rPr>
-        <w:t>riance.</w:t>
+        <w:t xml:space="preserve">the TI DSP will be processing a conditioned audio signal in real time using FFTs to determine the maximum frequency in the spectrum. It will then use pattern detection to determine if a specific set of frequencies were being played contiguously (i.e. A song). If a specific “song” is detected, it will trigger a designated home automation task. </w:t>
+      </w:r>
+      <w:r>
+        <w:t>Depending on the timing requirements, we may implement a block based approach with a DMA based double-buffering to ensure that the incoming signal does not experience too much variance.</w:t>
       </w:r>
     </w:p>
     <w:p/>
@@ -684,16 +636,18 @@
           <w:w w:val="103"/>
           <w:szCs w:val="24"/>
         </w:rPr>
-        <w:t xml:space="preserve">‘Ocarina home automation’ makes for a simple yet charismatic design that can be applied to a myriad of home appliances. Current ideas on the market are the Amazon Echo, Google Home, and Apple’s Siri, however it is </w:t>
-      </w:r>
-      <w:r>
+        <w:t>‘Ocarina home automation’ makes for a simple yet charismatic design that can be applied to a myriad of home appliances. Current ideas on the market are the Amazon Echo, Google Home, and Apple’s Siri, however it is important to mention that they require proprietary hardware and the speech recognition is not optimized for all languages, our idea simply requires that you play a flute.</w:t>
+      </w:r>
+    </w:p>
+    <w:p>
+      <w:pPr>
+        <w:spacing w:before="2"/>
         <w:rPr>
           <w:rFonts w:eastAsia="Arial"/>
           <w:w w:val="103"/>
           <w:szCs w:val="24"/>
         </w:rPr>
-        <w:t>important to mention that they require proprietary hardware and the speech recognition is not optimized for all languages, our idea simply requires that you play a flute.</w:t>
-      </w:r>
+      </w:pPr>
     </w:p>
     <w:p>
       <w:pPr>
@@ -704,6 +658,48 @@
           <w:szCs w:val="24"/>
         </w:rPr>
       </w:pPr>
+      <w:r>
+        <w:rPr>
+          <w:rFonts w:eastAsia="Arial"/>
+          <w:w w:val="103"/>
+          <w:szCs w:val="24"/>
+        </w:rPr>
+        <w:t xml:space="preserve">A dedicated DSP will be used for audio processing and control of all peripherals. The TI TMS320F28335 DSP is a suitable processor for this application. It contains a C2000 150MHz core and a dedicated </w:t>
+      </w:r>
+      <w:r>
+        <w:rPr>
+          <w:rFonts w:eastAsia="Arial"/>
+          <w:w w:val="103"/>
+          <w:szCs w:val="24"/>
+        </w:rPr>
+        <w:t>Floating-Point</w:t>
+      </w:r>
+      <w:r>
+        <w:rPr>
+          <w:rFonts w:eastAsia="Arial"/>
+          <w:w w:val="103"/>
+          <w:szCs w:val="24"/>
+        </w:rPr>
+        <w:t xml:space="preserve"> Unit. It has plenty of peripherals such as ADC, </w:t>
+      </w:r>
+      <w:proofErr w:type="spellStart"/>
+      <w:r>
+        <w:rPr>
+          <w:rFonts w:eastAsia="Arial"/>
+          <w:w w:val="103"/>
+          <w:szCs w:val="24"/>
+        </w:rPr>
+        <w:t>McBSP</w:t>
+      </w:r>
+      <w:proofErr w:type="spellEnd"/>
+      <w:r>
+        <w:rPr>
+          <w:rFonts w:eastAsia="Arial"/>
+          <w:w w:val="103"/>
+          <w:szCs w:val="24"/>
+        </w:rPr>
+        <w:t>, SPI, I2C, PWM, and many GPIO pins. These extra peripherals allow us to dedicate specific pins to the various home automation tasks.</w:t>
+      </w:r>
     </w:p>
     <w:p>
       <w:pPr>
@@ -714,13 +710,18 @@
           <w:szCs w:val="24"/>
         </w:rPr>
       </w:pPr>
+    </w:p>
+    <w:p>
+      <w:pPr>
+        <w:spacing w:before="2"/>
+      </w:pPr>
       <w:r>
         <w:rPr>
           <w:rFonts w:eastAsia="Arial"/>
           <w:w w:val="103"/>
           <w:szCs w:val="24"/>
         </w:rPr>
-        <w:t>A dedicated DSP will be used for audio processing and control of all peripherals. Th</w:t>
+        <w:t xml:space="preserve">Real Time Operating Systems (RTOS) allow users to take advantage of a scheduler and basic thread synchronization techniques such as HWI, SWI, and Semaphores to implement their applications. This makes it simple for the user to schedule various tasks and functions based on priority and maintain real time characteristics. TI offers the TI-RTOS kernel as a software solution for real time operating systems on their devices, such as the TMS320F28335 DSP. This software package contains libraries and APIs which the user can use to develop their code for RTOS on the target hardware. It allows the user to maintain control of all hardware peripherals. We will use TI-RTOS in our project because it will allow us to build our system on top of a RTOS and aid us in function scheduling during the software development part of our project. </w:t>
       </w:r>
       <w:r>
         <w:rPr>
@@ -728,114 +729,7 @@
           <w:w w:val="103"/>
           <w:szCs w:val="24"/>
         </w:rPr>
-        <w:t xml:space="preserve">e TI TMS320F28335 DSP is a suitable processor for this application. It contains a C2000 150MHz core and a dedicated </w:t>
-      </w:r>
-      <w:r>
-        <w:rPr>
-          <w:rFonts w:eastAsia="Arial"/>
-          <w:w w:val="103"/>
-          <w:szCs w:val="24"/>
-        </w:rPr>
-        <w:t>Floating-Point</w:t>
-      </w:r>
-      <w:r>
-        <w:rPr>
-          <w:rFonts w:eastAsia="Arial"/>
-          <w:w w:val="103"/>
-          <w:szCs w:val="24"/>
-        </w:rPr>
-        <w:t xml:space="preserve"> Unit. It has plenty of peripherals such as ADC, </w:t>
-      </w:r>
-      <w:proofErr w:type="spellStart"/>
-      <w:r>
-        <w:rPr>
-          <w:rFonts w:eastAsia="Arial"/>
-          <w:w w:val="103"/>
-          <w:szCs w:val="24"/>
-        </w:rPr>
-        <w:t>McBSP</w:t>
-      </w:r>
-      <w:proofErr w:type="spellEnd"/>
-      <w:r>
-        <w:rPr>
-          <w:rFonts w:eastAsia="Arial"/>
-          <w:w w:val="103"/>
-          <w:szCs w:val="24"/>
-        </w:rPr>
-        <w:t>, SPI, I2C, PWM, and many GPIO pins. These extra peripherals allow us to</w:t>
-      </w:r>
-      <w:r>
-        <w:rPr>
-          <w:rFonts w:eastAsia="Arial"/>
-          <w:w w:val="103"/>
-          <w:szCs w:val="24"/>
-        </w:rPr>
-        <w:t xml:space="preserve"> dedicate specific pins to the various home automation tasks.</w:t>
-      </w:r>
-    </w:p>
-    <w:p>
-      <w:pPr>
-        <w:spacing w:before="2"/>
-        <w:rPr>
-          <w:rFonts w:eastAsia="Arial"/>
-          <w:w w:val="103"/>
-          <w:szCs w:val="24"/>
-        </w:rPr>
-      </w:pPr>
-    </w:p>
-    <w:p>
-      <w:pPr>
-        <w:spacing w:before="2"/>
-      </w:pPr>
-      <w:r>
-        <w:rPr>
-          <w:rFonts w:eastAsia="Arial"/>
-          <w:w w:val="103"/>
-          <w:szCs w:val="24"/>
-        </w:rPr>
-        <w:t>Real Time Operating Systems (RTOS) allow users to take advantage of a scheduler and basic thread synchronization techniques such as HWI, SWI, and Semaphores to implement their applications. Thi</w:t>
-      </w:r>
-      <w:r>
-        <w:rPr>
-          <w:rFonts w:eastAsia="Arial"/>
-          <w:w w:val="103"/>
-          <w:szCs w:val="24"/>
-        </w:rPr>
-        <w:t xml:space="preserve">s makes it simple for the user to schedule various tasks and functions based on priority and maintain real time characteristics. TI offers the TI-RTOS kernel as a software solution for real time operating systems on their devices, such as the TMS320F28335 </w:t>
-      </w:r>
-      <w:r>
-        <w:rPr>
-          <w:rFonts w:eastAsia="Arial"/>
-          <w:w w:val="103"/>
-          <w:szCs w:val="24"/>
-        </w:rPr>
-        <w:t>DSP. This software package contains libraries and APIs which the user can use to develop their code for RTOS on the target hardware. It allows the user to maintain control of all hardware peripherals. We will use TI-RTOS in our project because it will allo</w:t>
-      </w:r>
-      <w:r>
-        <w:rPr>
-          <w:rFonts w:eastAsia="Arial"/>
-          <w:w w:val="103"/>
-          <w:szCs w:val="24"/>
-        </w:rPr>
-        <w:t xml:space="preserve">w us to build our system on top of a RTOS and aid us in function scheduling during the software development part of our project. </w:t>
-      </w:r>
-      <w:r>
-        <w:rPr>
-          <w:rFonts w:eastAsia="Arial"/>
-          <w:w w:val="103"/>
-          <w:szCs w:val="24"/>
-          <w:highlight w:val="yellow"/>
-        </w:rPr>
-        <w:t>This solution is preferred because otherwise having multiple interrupts could cause severe data contention because the interrup</w:t>
-      </w:r>
-      <w:r>
-        <w:rPr>
-          <w:rFonts w:eastAsia="Arial"/>
-          <w:w w:val="103"/>
-          <w:szCs w:val="24"/>
-          <w:highlight w:val="yellow"/>
-        </w:rPr>
-        <w:t xml:space="preserve">t vectors in the TI DSP are not ordered by request. </w:t>
+        <w:t xml:space="preserve">This solution is preferred because otherwise having multiple interrupts could cause severe data contention because the interrupt vectors in the TI DSP are not ordered by request. </w:t>
       </w:r>
     </w:p>
     <w:p>
@@ -912,10 +806,7 @@
         </w:drawing>
       </w:r>
     </w:p>
-    <w:p>
-      <w:bookmarkStart w:id="0" w:name="_GoBack"/>
-      <w:bookmarkEnd w:id="0"/>
-    </w:p>
+    <w:p/>
     <w:p/>
     <w:p/>
     <w:p>
@@ -950,13 +841,8 @@
         <w:t xml:space="preserve"> = welch(</w:t>
       </w:r>
       <w:proofErr w:type="spellStart"/>
-      <w:proofErr w:type="gramStart"/>
-      <w:r>
-        <w:t>x,N</w:t>
-      </w:r>
-      <w:proofErr w:type="gramEnd"/>
-      <w:r>
-        <w:t>,fs</w:t>
+      <w:r>
+        <w:t>x,N,fs</w:t>
       </w:r>
       <w:proofErr w:type="spellEnd"/>
       <w:r>
@@ -974,12 +860,10 @@
         <w:t>[</w:t>
       </w:r>
       <w:proofErr w:type="spellStart"/>
-      <w:proofErr w:type="gramStart"/>
       <w:r>
         <w:t>Pxx,f</w:t>
       </w:r>
       <w:proofErr w:type="spellEnd"/>
-      <w:proofErr w:type="gramEnd"/>
       <w:r>
         <w:t xml:space="preserve">] = </w:t>
       </w:r>
@@ -1010,12 +894,10 @@
         <w:t>plot(</w:t>
       </w:r>
       <w:proofErr w:type="spellStart"/>
-      <w:proofErr w:type="gramStart"/>
       <w:r>
         <w:t>f,Pxx</w:t>
       </w:r>
       <w:proofErr w:type="spellEnd"/>
-      <w:proofErr w:type="gramEnd"/>
       <w:r>
         <w:t>);</w:t>
       </w:r>
@@ -1030,17 +912,12 @@
         <w:t xml:space="preserve">('PSD'); </w:t>
       </w:r>
       <w:proofErr w:type="spellStart"/>
-      <w:proofErr w:type="gramStart"/>
       <w:r>
         <w:t>xlabel</w:t>
       </w:r>
       <w:proofErr w:type="spellEnd"/>
       <w:r>
-        <w:t>(</w:t>
-      </w:r>
-      <w:proofErr w:type="gramEnd"/>
-      <w:r>
-        <w:t>'Frequency (Hz)');</w:t>
+        <w:t>('Frequency (Hz)');</w:t>
       </w:r>
     </w:p>
     <w:p>
@@ -1055,18 +932,13 @@
     </w:p>
     <w:p>
       <w:r>
-        <w:t>[</w:t>
-      </w:r>
-      <w:proofErr w:type="gramStart"/>
-      <w:r>
-        <w:t>~,</w:t>
+        <w:t>[~,</w:t>
       </w:r>
       <w:proofErr w:type="spellStart"/>
       <w:r>
         <w:t>loc</w:t>
       </w:r>
       <w:proofErr w:type="spellEnd"/>
-      <w:proofErr w:type="gramEnd"/>
       <w:r>
         <w:t>] = max(</w:t>
       </w:r>
@@ -1098,13 +970,8 @@
       </w:r>
     </w:p>
     <w:p>
-      <w:proofErr w:type="gramStart"/>
-      <w:r>
-        <w:t>title(</w:t>
-      </w:r>
-      <w:proofErr w:type="gramEnd"/>
-      <w:r>
-        <w:t>['Frequency estimate = ',num2str(</w:t>
+      <w:r>
+        <w:t>title(['Frequency estimate = ',num2str(</w:t>
       </w:r>
       <w:proofErr w:type="spellStart"/>
       <w:r>
@@ -1122,12 +989,10 @@
         <w:t>&gt;&gt; [</w:t>
       </w:r>
       <w:proofErr w:type="spellStart"/>
-      <w:proofErr w:type="gramStart"/>
       <w:r>
         <w:t>x,Fs</w:t>
       </w:r>
       <w:proofErr w:type="spellEnd"/>
-      <w:proofErr w:type="gramEnd"/>
       <w:r>
         <w:t xml:space="preserve">] =  </w:t>
       </w:r>
@@ -1189,15 +1054,7 @@
     </w:p>
     <w:p>
       <w:r>
-        <w:t>&gt;&gt; t = (</w:t>
-      </w:r>
-      <w:proofErr w:type="gramStart"/>
-      <w:r>
-        <w:t>0:Nsamps</w:t>
-      </w:r>
-      <w:proofErr w:type="gramEnd"/>
-      <w:r>
-        <w:t>-1)*</w:t>
+        <w:t>&gt;&gt; t = (0:Nsamps-1)*</w:t>
       </w:r>
       <w:proofErr w:type="spellStart"/>
       <w:r>
@@ -1226,12 +1083,10 @@
         <w:t>&gt;&gt; plot(</w:t>
       </w:r>
       <w:proofErr w:type="spellStart"/>
-      <w:proofErr w:type="gramStart"/>
       <w:r>
         <w:t>t,x</w:t>
       </w:r>
       <w:proofErr w:type="spellEnd"/>
-      <w:proofErr w:type="gramEnd"/>
       <w:r>
         <w:t>);</w:t>
       </w:r>
@@ -1251,15 +1106,7 @@
     </w:p>
     <w:p>
       <w:r>
-        <w:t>&gt;&gt; X = X(</w:t>
-      </w:r>
-      <w:proofErr w:type="gramStart"/>
-      <w:r>
-        <w:t>1:length</w:t>
-      </w:r>
-      <w:proofErr w:type="gramEnd"/>
-      <w:r>
-        <w:t>(x)/2+1);</w:t>
+        <w:t>&gt;&gt; X = X(1:length(x)/2+1);</w:t>
       </w:r>
     </w:p>
     <w:p>
@@ -1272,16 +1119,11 @@
       </w:r>
       <w:proofErr w:type="spellEnd"/>
       <w:r>
-        <w:t xml:space="preserve"> = </w:t>
-      </w:r>
-      <w:proofErr w:type="gramStart"/>
-      <w:r>
-        <w:t>0:fs</w:t>
+        <w:t xml:space="preserve"> = 0:fs</w:t>
       </w:r>
       <w:r>
         <w:t>amp</w:t>
       </w:r>
-      <w:proofErr w:type="gramEnd"/>
       <w:r>
         <w:t>/length(x):</w:t>
       </w:r>
@@ -1302,7 +1144,6 @@
         <w:t>&gt;&gt; plot(</w:t>
       </w:r>
       <w:proofErr w:type="spellStart"/>
-      <w:proofErr w:type="gramStart"/>
       <w:r>
         <w:t>fsamp</w:t>
       </w:r>
@@ -1310,7 +1151,6 @@
         <w:t>,abs</w:t>
       </w:r>
       <w:proofErr w:type="spellEnd"/>
-      <w:proofErr w:type="gramEnd"/>
       <w:r>
         <w:t>(X))</w:t>
       </w:r>
@@ -1733,33 +1573,7 @@
           <w:sz w:val="21"/>
           <w:szCs w:val="21"/>
         </w:rPr>
-        <w:t xml:space="preserve">   </w:t>
-      </w:r>
-      <w:r>
-        <w:rPr>
-          <w:rFonts w:ascii="Arial" w:eastAsia="Arial" w:hAnsi="Arial" w:cs="Arial"/>
-          <w:sz w:val="21"/>
-          <w:szCs w:val="21"/>
-        </w:rPr>
-        <w:t xml:space="preserve">Figure 2: </w:t>
-      </w:r>
-      <w:proofErr w:type="gramStart"/>
-      <w:r>
-        <w:rPr>
-          <w:rFonts w:ascii="Arial" w:eastAsia="Arial" w:hAnsi="Arial" w:cs="Arial"/>
-          <w:sz w:val="21"/>
-          <w:szCs w:val="21"/>
-        </w:rPr>
-        <w:t>512 point</w:t>
-      </w:r>
-      <w:proofErr w:type="gramEnd"/>
-      <w:r>
-        <w:rPr>
-          <w:rFonts w:ascii="Arial" w:eastAsia="Arial" w:hAnsi="Arial" w:cs="Arial"/>
-          <w:sz w:val="21"/>
-          <w:szCs w:val="21"/>
-        </w:rPr>
-        <w:t xml:space="preserve"> FFT frequency approximation of waveform</w:t>
+        <w:t xml:space="preserve">   Figure 2: 512 point FFT frequency approximation of waveform</w:t>
       </w:r>
     </w:p>
     <w:p>
@@ -2016,25 +1830,7 @@
           <w:sz w:val="21"/>
           <w:szCs w:val="21"/>
         </w:rPr>
-        <w:t xml:space="preserve">Figure 5: </w:t>
-      </w:r>
-      <w:proofErr w:type="gramStart"/>
-      <w:r>
-        <w:rPr>
-          <w:rFonts w:ascii="Arial" w:eastAsia="Arial" w:hAnsi="Arial" w:cs="Arial"/>
-          <w:sz w:val="21"/>
-          <w:szCs w:val="21"/>
-        </w:rPr>
-        <w:t>512 point</w:t>
-      </w:r>
-      <w:proofErr w:type="gramEnd"/>
-      <w:r>
-        <w:rPr>
-          <w:rFonts w:ascii="Arial" w:eastAsia="Arial" w:hAnsi="Arial" w:cs="Arial"/>
-          <w:sz w:val="21"/>
-          <w:szCs w:val="21"/>
-        </w:rPr>
-        <w:t xml:space="preserve"> FFT of second waveform</w:t>
+        <w:t>Figure 5: 512 point FFT of second waveform</w:t>
       </w:r>
     </w:p>
     <w:p>
@@ -2183,7 +1979,7 @@
 </file>
 
 <file path=word/numbering.xml><?xml version="1.0" encoding="utf-8"?>
-<w:numbering xmlns:wpc="http://schemas.microsoft.com/office/word/2010/wordprocessingCanvas" xmlns:cx="http://schemas.microsoft.com/office/drawing/2014/chartex" xmlns:cx1="http://schemas.microsoft.com/office/drawing/2015/9/8/chartex" xmlns:cx2="http://schemas.microsoft.com/office/drawing/2015/10/21/chartex" xmlns:cx3="http://schemas.microsoft.com/office/drawing/2016/5/9/chartex" xmlns:cx4="http://schemas.microsoft.com/office/drawing/2016/5/10/chartex" xmlns:cx5="http://schemas.microsoft.com/office/drawing/2016/5/11/chartex" xmlns:cx6="http://schemas.microsoft.com/office/drawing/2016/5/12/chartex" xmlns:cx7="http://schemas.microsoft.com/office/drawing/2016/5/13/chartex" xmlns:cx8="http://schemas.microsoft.com/office/drawing/2016/5/14/chartex" xmlns:mc="http://schemas.openxmlformats.org/markup-compatibility/2006" xmlns:aink="http://schemas.microsoft.com/office/drawing/2016/ink" xmlns:am3d="http://schemas.microsoft.com/office/drawing/2017/model3d" xmlns:o="urn:schemas-microsoft-com:office:office" xmlns:r="http://schemas.openxmlformats.org/officeDocument/2006/relationships" xmlns:m="http://schemas.openxmlformats.org/officeDocument/2006/math" xmlns:v="urn:schemas-microsoft-com:vml" xmlns:wp14="http://schemas.microsoft.com/office/word/2010/wordprocessingDrawing" xmlns:wp="http://schemas.openxmlformats.org/drawingml/2006/wordprocessingDrawing" xmlns:w10="urn:schemas-microsoft-com:office:word" xmlns:w="http://schemas.openxmlformats.org/wordprocessingml/2006/main" xmlns:w14="http://schemas.microsoft.com/office/word/2010/wordml" xmlns:w15="http://schemas.microsoft.com/office/word/2012/wordml" xmlns:w16cid="http://schemas.microsoft.com/office/word/2016/wordml/cid" xmlns:w16se="http://schemas.microsoft.com/office/word/2015/wordml/symex" xmlns:wpg="http://schemas.microsoft.com/office/word/2010/wordprocessingGroup" xmlns:wpi="http://schemas.microsoft.com/office/word/2010/wordprocessingInk" xmlns:wne="http://schemas.microsoft.com/office/word/2006/wordml" xmlns:wps="http://schemas.microsoft.com/office/word/2010/wordprocessingShape" mc:Ignorable="w14 w15 w16se w16cid wp14">
+<w:numbering xmlns:wpc="http://schemas.microsoft.com/office/word/2010/wordprocessingCanvas" xmlns:cx="http://schemas.microsoft.com/office/drawing/2014/chartex" xmlns:cx1="http://schemas.microsoft.com/office/drawing/2015/9/8/chartex" xmlns:cx2="http://schemas.microsoft.com/office/drawing/2015/10/21/chartex" xmlns:cx3="http://schemas.microsoft.com/office/drawing/2016/5/9/chartex" xmlns:cx4="http://schemas.microsoft.com/office/drawing/2016/5/10/chartex" xmlns:cx5="http://schemas.microsoft.com/office/drawing/2016/5/11/chartex" xmlns:mc="http://schemas.openxmlformats.org/markup-compatibility/2006" xmlns:o="urn:schemas-microsoft-com:office:office" xmlns:r="http://schemas.openxmlformats.org/officeDocument/2006/relationships" xmlns:m="http://schemas.openxmlformats.org/officeDocument/2006/math" xmlns:v="urn:schemas-microsoft-com:vml" xmlns:wp14="http://schemas.microsoft.com/office/word/2010/wordprocessingDrawing" xmlns:wp="http://schemas.openxmlformats.org/drawingml/2006/wordprocessingDrawing" xmlns:w10="urn:schemas-microsoft-com:office:word" xmlns:w="http://schemas.openxmlformats.org/wordprocessingml/2006/main" xmlns:w14="http://schemas.microsoft.com/office/word/2010/wordml" xmlns:w15="http://schemas.microsoft.com/office/word/2012/wordml" xmlns:w16se="http://schemas.microsoft.com/office/word/2015/wordml/symex" xmlns:wpg="http://schemas.microsoft.com/office/word/2010/wordprocessingGroup" xmlns:wpi="http://schemas.microsoft.com/office/word/2010/wordprocessingInk" xmlns:wne="http://schemas.microsoft.com/office/word/2006/wordml" xmlns:wps="http://schemas.microsoft.com/office/word/2010/wordprocessingShape" mc:Ignorable="w14 w15 w16se wp14">
   <w:abstractNum w:abstractNumId="0" w15:restartNumberingAfterBreak="0">
     <w:nsid w:val="3AFA53F9"/>
     <w:multiLevelType w:val="multilevel"/>
@@ -2429,7 +2225,7 @@
 </file>
 
 <file path=word/styles.xml><?xml version="1.0" encoding="utf-8"?>
-<w:styles xmlns:mc="http://schemas.openxmlformats.org/markup-compatibility/2006" xmlns:r="http://schemas.openxmlformats.org/officeDocument/2006/relationships" xmlns:w="http://schemas.openxmlformats.org/wordprocessingml/2006/main" xmlns:w14="http://schemas.microsoft.com/office/word/2010/wordml" xmlns:w15="http://schemas.microsoft.com/office/word/2012/wordml" xmlns:w16cid="http://schemas.microsoft.com/office/word/2016/wordml/cid" xmlns:w16se="http://schemas.microsoft.com/office/word/2015/wordml/symex" mc:Ignorable="w14 w15 w16se w16cid">
+<w:styles xmlns:mc="http://schemas.openxmlformats.org/markup-compatibility/2006" xmlns:r="http://schemas.openxmlformats.org/officeDocument/2006/relationships" xmlns:w="http://schemas.openxmlformats.org/wordprocessingml/2006/main" xmlns:w14="http://schemas.microsoft.com/office/word/2010/wordml" xmlns:w15="http://schemas.microsoft.com/office/word/2012/wordml" xmlns:w16se="http://schemas.microsoft.com/office/word/2015/wordml/symex" mc:Ignorable="w14 w15 w16se">
   <w:docDefaults>
     <w:rPrDefault>
       <w:rPr>
@@ -2441,7 +2237,7 @@
     </w:rPrDefault>
     <w:pPrDefault/>
   </w:docDefaults>
-  <w:latentStyles w:defLockedState="0" w:defUIPriority="99" w:defSemiHidden="0" w:defUnhideWhenUsed="0" w:defQFormat="0" w:count="375">
+  <w:latentStyles w:defLockedState="0" w:defUIPriority="99" w:defSemiHidden="0" w:defUnhideWhenUsed="0" w:defQFormat="0" w:count="374">
     <w:lsdException w:name="Normal" w:uiPriority="0" w:qFormat="1"/>
     <w:lsdException w:name="heading 1" w:uiPriority="9" w:qFormat="1"/>
     <w:lsdException w:name="heading 2" w:semiHidden="1" w:uiPriority="9" w:unhideWhenUsed="1" w:qFormat="1"/>
@@ -2547,6 +2343,7 @@
     <w:lsdException w:name="HTML Sample" w:semiHidden="1" w:unhideWhenUsed="1"/>
     <w:lsdException w:name="HTML Typewriter" w:semiHidden="1" w:unhideWhenUsed="1"/>
     <w:lsdException w:name="HTML Variable" w:semiHidden="1" w:unhideWhenUsed="1"/>
+    <w:lsdException w:name="Normal Table" w:semiHidden="1" w:unhideWhenUsed="1"/>
     <w:lsdException w:name="annotation subject" w:semiHidden="1" w:unhideWhenUsed="1"/>
     <w:lsdException w:name="No List" w:semiHidden="1" w:unhideWhenUsed="1"/>
     <w:lsdException w:name="Outline List 1" w:semiHidden="1" w:unhideWhenUsed="1"/>
@@ -2593,8 +2390,10 @@
     <w:lsdException w:name="Table Subtle 2" w:semiHidden="1" w:unhideWhenUsed="1"/>
     <w:lsdException w:name="Table Web 1" w:semiHidden="1" w:unhideWhenUsed="1"/>
     <w:lsdException w:name="Table Web 2" w:semiHidden="1" w:unhideWhenUsed="1"/>
+    <w:lsdException w:name="Table Web 3" w:semiHidden="1" w:unhideWhenUsed="1"/>
     <w:lsdException w:name="Balloon Text" w:semiHidden="1" w:unhideWhenUsed="1"/>
     <w:lsdException w:name="Table Grid" w:uiPriority="39"/>
+    <w:lsdException w:name="Table Theme" w:semiHidden="1" w:unhideWhenUsed="1"/>
     <w:lsdException w:name="Placeholder Text" w:semiHidden="1"/>
     <w:lsdException w:name="No Spacing" w:uiPriority="1" w:qFormat="1"/>
     <w:lsdException w:name="Light Shading" w:uiPriority="60"/>
@@ -2813,7 +2612,6 @@
     <w:lsdException w:name="Mention" w:semiHidden="1" w:unhideWhenUsed="1"/>
     <w:lsdException w:name="Smart Hyperlink" w:semiHidden="1" w:unhideWhenUsed="1"/>
     <w:lsdException w:name="Hashtag" w:semiHidden="1" w:unhideWhenUsed="1"/>
-    <w:lsdException w:name="Unresolved Mention" w:semiHidden="1" w:unhideWhenUsed="1"/>
   </w:latentStyles>
   <w:style w:type="paragraph" w:default="1" w:styleId="Normal">
     <w:name w:val="Normal"/>

</xml_diff>